<commit_message>
10/5 done with slicing started functions.
</commit_message>
<xml_diff>
--- a/Assignments.docx
+++ b/Assignments.docx
@@ -19,7 +19,15 @@
         </w:numPr>
       </w:pPr>
       <w:r>
-        <w:t xml:space="preserve">Take the input from the user for(Total number of </w:t>
+        <w:t xml:space="preserve">Take the input from the user </w:t>
+      </w:r>
+      <w:proofErr w:type="gramStart"/>
+      <w:r>
+        <w:t>for(</w:t>
+      </w:r>
+      <w:proofErr w:type="gramEnd"/>
+      <w:r>
+        <w:t xml:space="preserve">Total number of </w:t>
       </w:r>
       <w:proofErr w:type="spellStart"/>
       <w:r>
@@ -41,7 +49,15 @@
       </w:r>
       <w:bookmarkEnd w:id="0"/>
       <w:r>
-        <w:t>how many number of buses required</w:t>
+        <w:t xml:space="preserve">how many </w:t>
+      </w:r>
+      <w:proofErr w:type="gramStart"/>
+      <w:r>
+        <w:t>number</w:t>
+      </w:r>
+      <w:proofErr w:type="gramEnd"/>
+      <w:r>
+        <w:t xml:space="preserve"> of buses required</w:t>
       </w:r>
     </w:p>
     <w:p>
@@ -68,7 +84,15 @@
         <w:ind w:left="0"/>
       </w:pPr>
       <w:r>
-        <w:t xml:space="preserve">    4.take four number from the user (variables name it as x1,x2,x3,x4)</w:t>
+        <w:t xml:space="preserve">    4.take four number from the user (variables name it as x</w:t>
+      </w:r>
+      <w:proofErr w:type="gramStart"/>
+      <w:r>
+        <w:t>1,x</w:t>
+      </w:r>
+      <w:proofErr w:type="gramEnd"/>
+      <w:r>
+        <w:t>2,x3,x4)</w:t>
       </w:r>
     </w:p>
     <w:p>
@@ -84,7 +108,15 @@
         <w:pStyle w:val="ListParagraph"/>
       </w:pPr>
       <w:r>
-        <w:t xml:space="preserve"> (x1+x2)**2, (x3+x4)**3</w:t>
+        <w:t xml:space="preserve"> (x1+x</w:t>
+      </w:r>
+      <w:proofErr w:type="gramStart"/>
+      <w:r>
+        <w:t>2)*</w:t>
+      </w:r>
+      <w:proofErr w:type="gramEnd"/>
+      <w:r>
+        <w:t>*2, (x3+x4)**3</w:t>
       </w:r>
     </w:p>
     <w:p>
@@ -162,7 +194,15 @@
         <w:pStyle w:val="ListParagraph"/>
       </w:pPr>
       <w:r>
-        <w:t xml:space="preserve">          y=m*(x1+x2+x3+x4)+b</w:t>
+        <w:t xml:space="preserve">          y=m*(x1+x2+x3+x</w:t>
+      </w:r>
+      <w:proofErr w:type="gramStart"/>
+      <w:r>
+        <w:t>4)+</w:t>
+      </w:r>
+      <w:proofErr w:type="gramEnd"/>
+      <w:r>
+        <w:t>b</w:t>
       </w:r>
     </w:p>
     <w:p>
@@ -255,10 +295,12 @@
         <w:t xml:space="preserve"> of the person, </w:t>
       </w:r>
       <w:proofErr w:type="spellStart"/>
+      <w:proofErr w:type="gramStart"/>
       <w:r>
         <w:t>Age:age</w:t>
       </w:r>
       <w:proofErr w:type="spellEnd"/>
+      <w:proofErr w:type="gramEnd"/>
       <w:r>
         <w:t xml:space="preserve"> of the person, </w:t>
       </w:r>
@@ -277,7 +319,15 @@
       </w:pPr>
       <w:r>
         <w:lastRenderedPageBreak/>
-        <w:t>Note: make sure that no space between : and a value and should be space after “COMA”</w:t>
+        <w:t xml:space="preserve">Note: make sure that no space </w:t>
+      </w:r>
+      <w:proofErr w:type="gramStart"/>
+      <w:r>
+        <w:t>between :</w:t>
+      </w:r>
+      <w:proofErr w:type="gramEnd"/>
+      <w:r>
+        <w:t xml:space="preserve"> and a value and should be space after “COMA”</w:t>
       </w:r>
     </w:p>
     <w:p>
@@ -333,10 +383,12 @@
         <w:pStyle w:val="Standard"/>
       </w:pPr>
       <w:proofErr w:type="spellStart"/>
+      <w:proofErr w:type="gramStart"/>
       <w:r>
         <w:t>Name:Jayaram</w:t>
       </w:r>
       <w:proofErr w:type="spellEnd"/>
+      <w:proofErr w:type="gramEnd"/>
       <w:r>
         <w:t>, Age:1.6, Height:3.54, Weight:10.344</w:t>
       </w:r>
@@ -346,7 +398,15 @@
         <w:pStyle w:val="Standard"/>
       </w:pPr>
       <w:r>
-        <w:t>Note: Use format specifiers(%s, %d, %f)</w:t>
+        <w:t xml:space="preserve">Note: Use format </w:t>
+      </w:r>
+      <w:proofErr w:type="gramStart"/>
+      <w:r>
+        <w:t>specifiers(</w:t>
+      </w:r>
+      <w:proofErr w:type="gramEnd"/>
+      <w:r>
+        <w:t>%s, %d, %f)</w:t>
       </w:r>
     </w:p>
     <w:p>
@@ -480,7 +540,15 @@
         <w:pStyle w:val="ListParagraph"/>
       </w:pPr>
       <w:r>
-        <w:t>13. Take the input from the user for(Total number of people, total number of buses, Number of seats for bus, adjust factor). Based on four inputs</w:t>
+        <w:t xml:space="preserve">13. Take the input from the user </w:t>
+      </w:r>
+      <w:proofErr w:type="gramStart"/>
+      <w:r>
+        <w:t>for(</w:t>
+      </w:r>
+      <w:proofErr w:type="gramEnd"/>
+      <w:r>
+        <w:t>Total number of people, total number of buses, Number of seats for bus, adjust factor). Based on four inputs</w:t>
       </w:r>
     </w:p>
     <w:p>
@@ -489,7 +557,15 @@
         <w:ind w:left="720" w:firstLine="36"/>
       </w:pPr>
       <w:r>
-        <w:t>Decide whether there is sufficient buses or not and give solution for how many extra buses required.</w:t>
+        <w:t xml:space="preserve">Decide whether there </w:t>
+      </w:r>
+      <w:proofErr w:type="gramStart"/>
+      <w:r>
+        <w:t>is</w:t>
+      </w:r>
+      <w:proofErr w:type="gramEnd"/>
+      <w:r>
+        <w:t xml:space="preserve"> sufficient buses or not and give solution for how many extra buses required.</w:t>
       </w:r>
     </w:p>
     <w:p>
@@ -698,8 +774,13 @@
         <w:pStyle w:val="Standard"/>
       </w:pPr>
       <w:r>
-        <w:t xml:space="preserve">                                            3: you are a good women</w:t>
-      </w:r>
+        <w:t xml:space="preserve">                                            3: you are a </w:t>
+      </w:r>
+      <w:proofErr w:type="gramStart"/>
+      <w:r>
+        <w:t>good women</w:t>
+      </w:r>
+      <w:proofErr w:type="gramEnd"/>
     </w:p>
     <w:p>
       <w:pPr>
@@ -743,7 +824,15 @@
         <w:ind w:left="1440"/>
       </w:pPr>
       <w:r>
-        <w:t>example: act="python is a pure object oriented programing language"</w:t>
+        <w:t xml:space="preserve">example: act="python is a pure </w:t>
+      </w:r>
+      <w:proofErr w:type="gramStart"/>
+      <w:r>
+        <w:t>object oriented</w:t>
+      </w:r>
+      <w:proofErr w:type="gramEnd"/>
+      <w:r>
+        <w:t xml:space="preserve"> programing language"</w:t>
       </w:r>
     </w:p>
     <w:p>
@@ -799,7 +888,15 @@
         <w:pStyle w:val="ListParagraph"/>
       </w:pPr>
       <w:r>
-        <w:t xml:space="preserve">22. Take an age  and gender from the user: and mention that what he/she can </w:t>
+        <w:t xml:space="preserve">22. Take an </w:t>
+      </w:r>
+      <w:proofErr w:type="gramStart"/>
+      <w:r>
+        <w:t>age  and</w:t>
+      </w:r>
+      <w:proofErr w:type="gramEnd"/>
+      <w:r>
+        <w:t xml:space="preserve"> gender from the user: and mention that what he/she can </w:t>
       </w:r>
       <w:r>
         <w:tab/>
@@ -889,7 +986,15 @@
       </w:r>
       <w:r>
         <w:tab/>
-        <w:t xml:space="preserve">4. For govt jobs: (min:18, max:32)  for men and (min:18, max:34) for </w:t>
+        <w:t>4. For govt jobs: (min:18, max:32</w:t>
+      </w:r>
+      <w:proofErr w:type="gramStart"/>
+      <w:r>
+        <w:t>)  for</w:t>
+      </w:r>
+      <w:proofErr w:type="gramEnd"/>
+      <w:r>
+        <w:t xml:space="preserve"> men and (min:18, max:34) for </w:t>
       </w:r>
       <w:r>
         <w:tab/>
@@ -1257,10 +1362,12 @@
         <w:t xml:space="preserve">25.Take two number </w:t>
       </w:r>
       <w:proofErr w:type="spellStart"/>
+      <w:proofErr w:type="gramStart"/>
       <w:r>
         <w:t>a,b</w:t>
       </w:r>
       <w:proofErr w:type="spellEnd"/>
+      <w:proofErr w:type="gramEnd"/>
       <w:r>
         <w:t xml:space="preserve"> from the user and check whether a is divisible by b or not</w:t>
       </w:r>
@@ -1316,31 +1423,63 @@
         <w:pStyle w:val="ListParagraph"/>
       </w:pPr>
       <w:r>
-        <w:t>27. take a string from the user and check contains only  alphabets or not?</w:t>
-      </w:r>
-    </w:p>
-    <w:p>
-      <w:pPr>
-        <w:pStyle w:val="ListParagraph"/>
-      </w:pPr>
-      <w:r>
-        <w:t>28. take a string from the user and check contains only  special chars or not?</w:t>
-      </w:r>
-    </w:p>
-    <w:p>
-      <w:pPr>
-        <w:pStyle w:val="ListParagraph"/>
-      </w:pPr>
-      <w:r>
-        <w:t>29.take a string from the user and check contains only  capital letters or not?</w:t>
-      </w:r>
-    </w:p>
-    <w:p>
-      <w:pPr>
-        <w:pStyle w:val="ListParagraph"/>
-      </w:pPr>
-      <w:r>
-        <w:t>30.take a string from the user and check contains only  small letters or not?</w:t>
+        <w:t xml:space="preserve">27. take a string from the user and check contains </w:t>
+      </w:r>
+      <w:proofErr w:type="gramStart"/>
+      <w:r>
+        <w:t>only  alphabets</w:t>
+      </w:r>
+      <w:proofErr w:type="gramEnd"/>
+      <w:r>
+        <w:t xml:space="preserve"> or not?</w:t>
+      </w:r>
+    </w:p>
+    <w:p>
+      <w:pPr>
+        <w:pStyle w:val="ListParagraph"/>
+      </w:pPr>
+      <w:r>
+        <w:t xml:space="preserve">28. take a string from the user and check contains </w:t>
+      </w:r>
+      <w:proofErr w:type="gramStart"/>
+      <w:r>
+        <w:t>only  special</w:t>
+      </w:r>
+      <w:proofErr w:type="gramEnd"/>
+      <w:r>
+        <w:t xml:space="preserve"> chars or not?</w:t>
+      </w:r>
+    </w:p>
+    <w:p>
+      <w:pPr>
+        <w:pStyle w:val="ListParagraph"/>
+      </w:pPr>
+      <w:r>
+        <w:t xml:space="preserve">29.take a string from the user and check contains </w:t>
+      </w:r>
+      <w:proofErr w:type="gramStart"/>
+      <w:r>
+        <w:t>only  capital</w:t>
+      </w:r>
+      <w:proofErr w:type="gramEnd"/>
+      <w:r>
+        <w:t xml:space="preserve"> letters or not?</w:t>
+      </w:r>
+    </w:p>
+    <w:p>
+      <w:pPr>
+        <w:pStyle w:val="ListParagraph"/>
+      </w:pPr>
+      <w:r>
+        <w:t xml:space="preserve">30.take a string from the user and check contains </w:t>
+      </w:r>
+      <w:proofErr w:type="gramStart"/>
+      <w:r>
+        <w:t>only  small</w:t>
+      </w:r>
+      <w:proofErr w:type="gramEnd"/>
+      <w:r>
+        <w:t xml:space="preserve"> letters or not?</w:t>
       </w:r>
     </w:p>
     <w:p>
@@ -1356,11 +1495,19 @@
         <w:pStyle w:val="ListParagraph"/>
       </w:pPr>
       <w:r>
-        <w:t>For example:”</w:t>
-      </w:r>
-      <w:proofErr w:type="spellStart"/>
-      <w:r>
-        <w:t>apple,orange,apple,grape,orange,apple,apple,orange</w:t>
+        <w:t>For example</w:t>
+      </w:r>
+      <w:proofErr w:type="gramStart"/>
+      <w:r>
+        <w:t>:”</w:t>
+      </w:r>
+      <w:proofErr w:type="spellStart"/>
+      <w:r>
+        <w:t>apple</w:t>
+      </w:r>
+      <w:proofErr w:type="gramEnd"/>
+      <w:r>
+        <w:t>,orange,apple,grape,orange,apple,apple,orange</w:t>
       </w:r>
       <w:proofErr w:type="spellEnd"/>
       <w:r>
@@ -1397,11 +1544,19 @@
         <w:pStyle w:val="ListParagraph"/>
       </w:pPr>
       <w:r>
-        <w:t>output:”</w:t>
-      </w:r>
-      <w:proofErr w:type="spellStart"/>
-      <w:r>
-        <w:t>apple,orange,apple,grape,orange,APPLE,APPLE,orange</w:t>
+        <w:t>output</w:t>
+      </w:r>
+      <w:proofErr w:type="gramStart"/>
+      <w:r>
+        <w:t>:”</w:t>
+      </w:r>
+      <w:proofErr w:type="spellStart"/>
+      <w:r>
+        <w:t>apple</w:t>
+      </w:r>
+      <w:proofErr w:type="gramEnd"/>
+      <w:r>
+        <w:t>,orange,apple,grape,orange,APPLE,APPLE,orange</w:t>
       </w:r>
       <w:proofErr w:type="spellEnd"/>
       <w:r>
@@ -1426,15 +1581,31 @@
         <w:pStyle w:val="ListParagraph"/>
       </w:pPr>
       <w:r>
-        <w:t>33. Convert the total string in to lower case. Without using lower() function.</w:t>
-      </w:r>
-    </w:p>
-    <w:p>
-      <w:pPr>
-        <w:pStyle w:val="ListParagraph"/>
-      </w:pPr>
-      <w:r>
-        <w:t>34. Convert the total string in to upper case. Without using upper() function.</w:t>
+        <w:t xml:space="preserve">33. Convert the total string in to lower case. Without using </w:t>
+      </w:r>
+      <w:proofErr w:type="gramStart"/>
+      <w:r>
+        <w:t>lower(</w:t>
+      </w:r>
+      <w:proofErr w:type="gramEnd"/>
+      <w:r>
+        <w:t>) function.</w:t>
+      </w:r>
+    </w:p>
+    <w:p>
+      <w:pPr>
+        <w:pStyle w:val="ListParagraph"/>
+      </w:pPr>
+      <w:r>
+        <w:t xml:space="preserve">34. Convert the total string in to upper case. Without using </w:t>
+      </w:r>
+      <w:proofErr w:type="gramStart"/>
+      <w:r>
+        <w:t>upper(</w:t>
+      </w:r>
+      <w:proofErr w:type="gramEnd"/>
+      <w:r>
+        <w:t>) function.</w:t>
       </w:r>
     </w:p>
     <w:p>
@@ -1574,7 +1745,15 @@
         <w:pStyle w:val="ListParagraph"/>
       </w:pPr>
       <w:r>
-        <w:t>42. Determine the factors of a number entered  by the user</w:t>
+        <w:t xml:space="preserve">42. Determine the factors of a number </w:t>
+      </w:r>
+      <w:proofErr w:type="gramStart"/>
+      <w:r>
+        <w:t>entered  by</w:t>
+      </w:r>
+      <w:proofErr w:type="gramEnd"/>
+      <w:r>
+        <w:t xml:space="preserve"> the user</w:t>
       </w:r>
     </w:p>
     <w:p>
@@ -1593,10 +1772,12 @@
         <w:t xml:space="preserve">Get a hidden number by using </w:t>
       </w:r>
       <w:proofErr w:type="spellStart"/>
+      <w:proofErr w:type="gramStart"/>
       <w:r>
         <w:t>random.randint</w:t>
       </w:r>
       <w:proofErr w:type="spellEnd"/>
+      <w:proofErr w:type="gramEnd"/>
       <w:r>
         <w:t>(1,100)</w:t>
       </w:r>
@@ -1610,10 +1791,12 @@
         <w:t xml:space="preserve">44. Take two numbers from the user </w:t>
       </w:r>
       <w:proofErr w:type="spellStart"/>
+      <w:proofErr w:type="gramStart"/>
       <w:r>
         <w:t>a,b</w:t>
       </w:r>
       <w:proofErr w:type="spellEnd"/>
+      <w:proofErr w:type="gramEnd"/>
       <w:r>
         <w:t xml:space="preserve"> check whether a is divisible by b or not?</w:t>
       </w:r>
@@ -1647,7 +1830,15 @@
         <w:pStyle w:val="ListParagraph"/>
       </w:pPr>
       <w:r>
-        <w:t>48. find out the index of  third occurrence of given substring</w:t>
+        <w:t xml:space="preserve">48. find out the index </w:t>
+      </w:r>
+      <w:proofErr w:type="gramStart"/>
+      <w:r>
+        <w:t>of  third</w:t>
+      </w:r>
+      <w:proofErr w:type="gramEnd"/>
+      <w:r>
+        <w:t xml:space="preserve"> occurrence of given substring</w:t>
       </w:r>
     </w:p>
     <w:p>
@@ -1691,7 +1882,15 @@
       </w:pPr>
       <w:r>
         <w:tab/>
-        <w:t>Consider that we have 6 digit numbers.</w:t>
+        <w:t xml:space="preserve">Consider that we have </w:t>
+      </w:r>
+      <w:proofErr w:type="gramStart"/>
+      <w:r>
+        <w:t>6 digit</w:t>
+      </w:r>
+      <w:proofErr w:type="gramEnd"/>
+      <w:r>
+        <w:t xml:space="preserve"> numbers.</w:t>
       </w:r>
     </w:p>
     <w:p>
@@ -1700,10 +1899,18 @@
         <w:ind w:firstLine="720"/>
       </w:pPr>
       <w:r>
-        <w:t xml:space="preserve">Number format </w:t>
-      </w:r>
-      <w:r>
-        <w:t xml:space="preserve"> WAP&gt; 10 -&gt; 000010</w:t>
+        <w:t xml:space="preserve">Number </w:t>
+      </w:r>
+      <w:proofErr w:type="gramStart"/>
+      <w:r>
+        <w:t xml:space="preserve">format </w:t>
+      </w:r>
+      <w:r>
+        <w:t xml:space="preserve"> WAP</w:t>
+      </w:r>
+      <w:proofErr w:type="gramEnd"/>
+      <w:r>
+        <w:t>&gt; 10 -&gt; 000010</w:t>
       </w:r>
     </w:p>
     <w:p>
@@ -1718,8 +1925,13 @@
       </w:r>
       <w:r>
         <w:tab/>
-        <w:t>100 -&gt;  000100</w:t>
-      </w:r>
+        <w:t>100 -</w:t>
+      </w:r>
+      <w:proofErr w:type="gramStart"/>
+      <w:r>
+        <w:t>&gt;  000100</w:t>
+      </w:r>
+      <w:proofErr w:type="gramEnd"/>
     </w:p>
     <w:p>
       <w:pPr>
@@ -1733,8 +1945,13 @@
       </w:r>
       <w:r>
         <w:tab/>
-        <w:t>1000 -&gt;  001000</w:t>
-      </w:r>
+        <w:t>1000 -</w:t>
+      </w:r>
+      <w:proofErr w:type="gramStart"/>
+      <w:r>
+        <w:t>&gt;  001000</w:t>
+      </w:r>
+      <w:proofErr w:type="gramEnd"/>
     </w:p>
     <w:p>
       <w:pPr>
@@ -1748,7 +1965,15 @@
       </w:r>
       <w:r>
         <w:tab/>
-        <w:t xml:space="preserve"> 2345678  -&gt;  2345678</w:t>
+        <w:t xml:space="preserve"> </w:t>
+      </w:r>
+      <w:proofErr w:type="gramStart"/>
+      <w:r>
+        <w:t>2345678  -</w:t>
+      </w:r>
+      <w:proofErr w:type="gramEnd"/>
+      <w:r>
+        <w:t>&gt;  2345678</w:t>
       </w:r>
     </w:p>
     <w:p>
@@ -1771,7 +1996,15 @@
         <w:pStyle w:val="ListParagraph"/>
       </w:pPr>
       <w:r>
-        <w:t>52. names  ="emp1,emp2,emp3,emp4" iterate through the employee names.</w:t>
+        <w:t xml:space="preserve">52. </w:t>
+      </w:r>
+      <w:proofErr w:type="gramStart"/>
+      <w:r>
+        <w:t>names  =</w:t>
+      </w:r>
+      <w:proofErr w:type="gramEnd"/>
+      <w:r>
+        <w:t>"emp1,emp2,emp3,emp4" iterate through the employee names.</w:t>
       </w:r>
     </w:p>
     <w:p>
@@ -1795,7 +2028,15 @@
         <w:pStyle w:val="ListParagraph"/>
       </w:pPr>
       <w:r>
-        <w:t>54. Take a two numbers from the user and do below menu driven operations</w:t>
+        <w:t xml:space="preserve">54. Take </w:t>
+      </w:r>
+      <w:proofErr w:type="gramStart"/>
+      <w:r>
+        <w:t>a two numbers</w:t>
+      </w:r>
+      <w:proofErr w:type="gramEnd"/>
+      <w:r>
+        <w:t xml:space="preserve"> from the user and do below menu driven operations</w:t>
       </w:r>
     </w:p>
     <w:p>
@@ -1923,7 +2164,15 @@
         <w:pStyle w:val="ListParagraph"/>
       </w:pPr>
       <w:r>
-        <w:t>56. l=[1,2,3,5,7,8,9,10,11,12,13,20,22,23,24,25,26,27,20,21,22,4] find out how many even numbers are there and how many odd numbers are there and how many positive numbers are there and how many negative numbers are there and how many prime numbers are there and how many perfect numbers are there and how many Armstrong numbers are there and how many palindrome numbers are there.</w:t>
+        <w:t>56. l</w:t>
+      </w:r>
+      <w:proofErr w:type="gramStart"/>
+      <w:r>
+        <w:t>=[</w:t>
+      </w:r>
+      <w:proofErr w:type="gramEnd"/>
+      <w:r>
+        <w:t>1,2,3,5,7,8,9,10,11,12,13,20,22,23,24,25,26,27,20,21,22,4] find out how many even numbers are there and how many odd numbers are there and how many positive numbers are there and how many negative numbers are there and how many prime numbers are there and how many perfect numbers are there and how many Armstrong numbers are there and how many palindrome numbers are there.</w:t>
       </w:r>
     </w:p>
     <w:p>
@@ -1939,7 +2188,15 @@
         <w:pStyle w:val="ListParagraph"/>
       </w:pPr>
       <w:r>
-        <w:t>58. Take a char from the user and find out how many number of occurrences are there in given string</w:t>
+        <w:t xml:space="preserve">58. Take a char from the user and find out how many </w:t>
+      </w:r>
+      <w:proofErr w:type="gramStart"/>
+      <w:r>
+        <w:t>number</w:t>
+      </w:r>
+      <w:proofErr w:type="gramEnd"/>
+      <w:r>
+        <w:t xml:space="preserve"> of occurrences are there in given string</w:t>
       </w:r>
     </w:p>
     <w:p>
@@ -1955,7 +2212,15 @@
       </w:r>
       <w:proofErr w:type="spellEnd"/>
       <w:r>
-        <w:t xml:space="preserve"> element from the user and find out how many times the  element occurred in given list</w:t>
+        <w:t xml:space="preserve"> element from the user and find out how many times </w:t>
+      </w:r>
+      <w:proofErr w:type="gramStart"/>
+      <w:r>
+        <w:t>the  element</w:t>
+      </w:r>
+      <w:proofErr w:type="gramEnd"/>
+      <w:r>
+        <w:t xml:space="preserve"> occurred in given list</w:t>
       </w:r>
     </w:p>
     <w:p>
@@ -1969,7 +2234,15 @@
         <w:t>n</w:t>
       </w:r>
       <w:r>
-        <w:t xml:space="preserve"> element from the user and find out how many number of occurrences are there in given tuple</w:t>
+        <w:t xml:space="preserve"> element from the user and find out how many </w:t>
+      </w:r>
+      <w:proofErr w:type="gramStart"/>
+      <w:r>
+        <w:t>number</w:t>
+      </w:r>
+      <w:proofErr w:type="gramEnd"/>
+      <w:r>
+        <w:t xml:space="preserve"> of occurrences are there in given tuple</w:t>
       </w:r>
     </w:p>
     <w:p>
@@ -1991,7 +2264,21 @@
         <w:rPr>
           <w:rFonts w:ascii="Calibri" w:hAnsi="Calibri"/>
         </w:rPr>
-        <w:t xml:space="preserve">          62.Input: abc123,#$45def6%$^789$%^, output: </w:t>
+        <w:t xml:space="preserve">          62.Input: abc</w:t>
+      </w:r>
+      <w:proofErr w:type="gramStart"/>
+      <w:r>
+        <w:rPr>
+          <w:rFonts w:ascii="Calibri" w:hAnsi="Calibri"/>
+        </w:rPr>
+        <w:t>123,#</w:t>
+      </w:r>
+      <w:proofErr w:type="gramEnd"/>
+      <w:r>
+        <w:rPr>
+          <w:rFonts w:ascii="Calibri" w:hAnsi="Calibri"/>
+        </w:rPr>
+        <w:t xml:space="preserve">$45def6%$^789$%^, output: </w:t>
       </w:r>
       <w:r>
         <w:rPr>
@@ -2010,6 +2297,9 @@
         <w:textAlignment w:val="baseline"/>
         <w:rPr>
           <w:rFonts w:ascii="Calibri" w:hAnsi="Calibri"/>
+          <w:color w:val="000000"/>
+          <w:sz w:val="21"/>
+          <w:szCs w:val="21"/>
         </w:rPr>
       </w:pPr>
       <w:r>
@@ -2034,7 +2324,27 @@
           <w:sz w:val="21"/>
           <w:szCs w:val="21"/>
         </w:rPr>
-        <w:t>abc123,#$45def6%$^789$%^, output: 9876fe,#$d54321%$^cba$%^</w:t>
+        <w:t>abc</w:t>
+      </w:r>
+      <w:proofErr w:type="gramStart"/>
+      <w:r>
+        <w:rPr>
+          <w:rFonts w:ascii="Calibri" w:hAnsi="Calibri"/>
+          <w:color w:val="000000"/>
+          <w:sz w:val="21"/>
+          <w:szCs w:val="21"/>
+        </w:rPr>
+        <w:t>123,#</w:t>
+      </w:r>
+      <w:proofErr w:type="gramEnd"/>
+      <w:r>
+        <w:rPr>
+          <w:rFonts w:ascii="Calibri" w:hAnsi="Calibri"/>
+          <w:color w:val="000000"/>
+          <w:sz w:val="21"/>
+          <w:szCs w:val="21"/>
+        </w:rPr>
+        <w:t>$45def6%$^789$%^, output: 9876fe,#$d54321%$^cba$%^</w:t>
       </w:r>
     </w:p>
     <w:p>
@@ -2044,6 +2354,28 @@
         <w:textAlignment w:val="baseline"/>
         <w:rPr>
           <w:rFonts w:ascii="Calibri" w:hAnsi="Calibri"/>
+        </w:rPr>
+      </w:pPr>
+      <w:r>
+        <w:rPr>
+          <w:rFonts w:ascii="Calibri" w:hAnsi="Calibri"/>
+          <w:color w:val="000000"/>
+          <w:sz w:val="21"/>
+          <w:szCs w:val="21"/>
+        </w:rPr>
+        <w:tab/>
+      </w:r>
+    </w:p>
+    <w:p>
+      <w:pPr>
+        <w:pStyle w:val="HTMLPreformatted"/>
+        <w:shd w:val="clear" w:color="auto" w:fill="FFFFFF"/>
+        <w:textAlignment w:val="baseline"/>
+        <w:rPr>
+          <w:rFonts w:ascii="Calibri" w:hAnsi="Calibri"/>
+          <w:color w:val="000000"/>
+          <w:sz w:val="21"/>
+          <w:szCs w:val="21"/>
         </w:rPr>
       </w:pPr>
       <w:r>
@@ -2068,7 +2400,76 @@
           <w:sz w:val="21"/>
           <w:szCs w:val="21"/>
         </w:rPr>
-        <w:t>"123,#$456%$^789$%^", Output: 321,#$654%$^987$%^</w:t>
+        <w:t>"</w:t>
+      </w:r>
+      <w:proofErr w:type="gramStart"/>
+      <w:r>
+        <w:rPr>
+          <w:rFonts w:ascii="Calibri" w:hAnsi="Calibri"/>
+          <w:color w:val="000000"/>
+          <w:sz w:val="21"/>
+          <w:szCs w:val="21"/>
+        </w:rPr>
+        <w:t>123,#</w:t>
+      </w:r>
+      <w:proofErr w:type="gramEnd"/>
+      <w:r>
+        <w:rPr>
+          <w:rFonts w:ascii="Calibri" w:hAnsi="Calibri"/>
+          <w:color w:val="000000"/>
+          <w:sz w:val="21"/>
+          <w:szCs w:val="21"/>
+        </w:rPr>
+        <w:t>$456%$^789$%^", Output: 321,#$654%$^987$%^</w:t>
+      </w:r>
+    </w:p>
+    <w:p>
+      <w:pPr>
+        <w:pStyle w:val="HTMLPreformatted"/>
+        <w:shd w:val="clear" w:color="auto" w:fill="FFFFFF"/>
+        <w:textAlignment w:val="baseline"/>
+        <w:rPr>
+          <w:rFonts w:ascii="Calibri" w:hAnsi="Calibri"/>
+        </w:rPr>
+      </w:pPr>
+      <w:r>
+        <w:rPr>
+          <w:rFonts w:ascii="Calibri" w:hAnsi="Calibri"/>
+          <w:color w:val="000000"/>
+          <w:sz w:val="21"/>
+          <w:szCs w:val="21"/>
+        </w:rPr>
+        <w:tab/>
+      </w:r>
+      <w:r>
+        <w:rPr>
+          <w:rFonts w:ascii="Calibri" w:hAnsi="Calibri"/>
+          <w:color w:val="000000"/>
+          <w:sz w:val="21"/>
+          <w:szCs w:val="21"/>
+        </w:rPr>
+        <w:tab/>
+        <w:t xml:space="preserve">Only numbers </w:t>
+      </w:r>
+      <w:proofErr w:type="gramStart"/>
+      <w:r>
+        <w:rPr>
+          <w:rFonts w:ascii="Calibri" w:hAnsi="Calibri"/>
+          <w:color w:val="000000"/>
+          <w:sz w:val="21"/>
+          <w:szCs w:val="21"/>
+        </w:rPr>
+        <w:t>has</w:t>
+      </w:r>
+      <w:proofErr w:type="gramEnd"/>
+      <w:r>
+        <w:rPr>
+          <w:rFonts w:ascii="Calibri" w:hAnsi="Calibri"/>
+          <w:color w:val="000000"/>
+          <w:sz w:val="21"/>
+          <w:szCs w:val="21"/>
+        </w:rPr>
+        <w:t xml:space="preserve"> to reverse.</w:t>
       </w:r>
     </w:p>
     <w:p>
@@ -2122,7 +2523,23 @@
           <w:sz w:val="24"/>
           <w:szCs w:val="24"/>
         </w:rPr>
-        <w:t xml:space="preserve">65. define a function to take person details name and age are mandatory parameters and height weight are optional parameters. If the user willing to pass any other details(like </w:t>
+        <w:t xml:space="preserve">65. define a function to take person details name and age are mandatory parameters and height weight are optional parameters. If the user willing to pass any other </w:t>
+      </w:r>
+      <w:proofErr w:type="gramStart"/>
+      <w:r>
+        <w:rPr>
+          <w:sz w:val="24"/>
+          <w:szCs w:val="24"/>
+        </w:rPr>
+        <w:t>details(</w:t>
+      </w:r>
+      <w:proofErr w:type="gramEnd"/>
+      <w:r>
+        <w:rPr>
+          <w:sz w:val="24"/>
+          <w:szCs w:val="24"/>
+        </w:rPr>
+        <w:t xml:space="preserve">like </w:t>
       </w:r>
       <w:proofErr w:type="spellStart"/>
       <w:r>
@@ -2185,7 +2602,15 @@
       </w:pPr>
       <w:r>
         <w:tab/>
-        <w:t>65 d. write a function to check given 2 values are  divisible or not</w:t>
+        <w:t xml:space="preserve">65 d. write a function to check given 2 values </w:t>
+      </w:r>
+      <w:proofErr w:type="gramStart"/>
+      <w:r>
+        <w:t>are  divisible</w:t>
+      </w:r>
+      <w:proofErr w:type="gramEnd"/>
+      <w:r>
+        <w:t xml:space="preserve"> or not</w:t>
       </w:r>
     </w:p>
     <w:p>
@@ -2239,31 +2664,63 @@
         <w:pStyle w:val="ListParagraph"/>
       </w:pPr>
       <w:r>
-        <w:t>68. take a string from the user and check contains only  alphabets or not?</w:t>
-      </w:r>
-    </w:p>
-    <w:p>
-      <w:pPr>
-        <w:pStyle w:val="ListParagraph"/>
-      </w:pPr>
-      <w:r>
-        <w:t>69. take a string from the user and check contains only  special chars or not?</w:t>
-      </w:r>
-    </w:p>
-    <w:p>
-      <w:pPr>
-        <w:pStyle w:val="ListParagraph"/>
-      </w:pPr>
-      <w:r>
-        <w:t>70. take a string from the user and check contains only  capital letters or not?</w:t>
-      </w:r>
-    </w:p>
-    <w:p>
-      <w:pPr>
-        <w:pStyle w:val="ListParagraph"/>
-      </w:pPr>
-      <w:r>
-        <w:t>71. take a string from the user and check contains only  small letters or not?</w:t>
+        <w:t xml:space="preserve">68. take a string from the user and check contains </w:t>
+      </w:r>
+      <w:proofErr w:type="gramStart"/>
+      <w:r>
+        <w:t>only  alphabets</w:t>
+      </w:r>
+      <w:proofErr w:type="gramEnd"/>
+      <w:r>
+        <w:t xml:space="preserve"> or not?</w:t>
+      </w:r>
+    </w:p>
+    <w:p>
+      <w:pPr>
+        <w:pStyle w:val="ListParagraph"/>
+      </w:pPr>
+      <w:r>
+        <w:t xml:space="preserve">69. take a string from the user and check contains </w:t>
+      </w:r>
+      <w:proofErr w:type="gramStart"/>
+      <w:r>
+        <w:t>only  special</w:t>
+      </w:r>
+      <w:proofErr w:type="gramEnd"/>
+      <w:r>
+        <w:t xml:space="preserve"> chars or not?</w:t>
+      </w:r>
+    </w:p>
+    <w:p>
+      <w:pPr>
+        <w:pStyle w:val="ListParagraph"/>
+      </w:pPr>
+      <w:r>
+        <w:t xml:space="preserve">70. take a string from the user and check contains </w:t>
+      </w:r>
+      <w:proofErr w:type="gramStart"/>
+      <w:r>
+        <w:t>only  capital</w:t>
+      </w:r>
+      <w:proofErr w:type="gramEnd"/>
+      <w:r>
+        <w:t xml:space="preserve"> letters or not?</w:t>
+      </w:r>
+    </w:p>
+    <w:p>
+      <w:pPr>
+        <w:pStyle w:val="ListParagraph"/>
+      </w:pPr>
+      <w:r>
+        <w:t xml:space="preserve">71. take a string from the user and check contains </w:t>
+      </w:r>
+      <w:proofErr w:type="gramStart"/>
+      <w:r>
+        <w:t>only  small</w:t>
+      </w:r>
+      <w:proofErr w:type="gramEnd"/>
+      <w:r>
+        <w:t xml:space="preserve"> letters or not?</w:t>
       </w:r>
     </w:p>
     <w:p>
@@ -2344,15 +2801,31 @@
       </w:r>
       <w:proofErr w:type="spellEnd"/>
       <w:r>
-        <w:t xml:space="preserve"> given substring is there in actual string or not? (search should be case insensitive)</w:t>
-      </w:r>
-    </w:p>
-    <w:p>
-      <w:pPr>
-        <w:pStyle w:val="ListParagraph"/>
-      </w:pPr>
-      <w:r>
-        <w:t>example: act="python is a pure object oriented programing language"</w:t>
+        <w:t xml:space="preserve"> given substring is there in actual string or not? (</w:t>
+      </w:r>
+      <w:proofErr w:type="gramStart"/>
+      <w:r>
+        <w:t>search</w:t>
+      </w:r>
+      <w:proofErr w:type="gramEnd"/>
+      <w:r>
+        <w:t xml:space="preserve"> should be case insensitive)</w:t>
+      </w:r>
+    </w:p>
+    <w:p>
+      <w:pPr>
+        <w:pStyle w:val="ListParagraph"/>
+      </w:pPr>
+      <w:r>
+        <w:t xml:space="preserve">example: act="python is a pure </w:t>
+      </w:r>
+      <w:proofErr w:type="gramStart"/>
+      <w:r>
+        <w:t>object oriented</w:t>
+      </w:r>
+      <w:proofErr w:type="gramEnd"/>
+      <w:r>
+        <w:t xml:space="preserve"> programing language"</w:t>
       </w:r>
     </w:p>
     <w:p>
@@ -2400,7 +2873,15 @@
         <w:pStyle w:val="ListParagraph"/>
       </w:pPr>
       <w:r>
-        <w:t>79. l=[10,20,30,[40,50,60],70,[80,90,20]]. Convert this list as single dimensional list</w:t>
+        <w:t>79. l</w:t>
+      </w:r>
+      <w:proofErr w:type="gramStart"/>
+      <w:r>
+        <w:t>=[</w:t>
+      </w:r>
+      <w:proofErr w:type="gramEnd"/>
+      <w:r>
+        <w:t>10,20,30,[40,50,60],70,[80,90,20]]. Convert this list as single dimensional list</w:t>
       </w:r>
     </w:p>
     <w:p>
@@ -2424,15 +2905,31 @@
         <w:pStyle w:val="ListParagraph"/>
       </w:pPr>
       <w:r>
-        <w:t>82. l=[1,2,3] just make it as a string.</w:t>
-      </w:r>
-    </w:p>
-    <w:p>
-      <w:pPr>
-        <w:pStyle w:val="ListParagraph"/>
-      </w:pPr>
-      <w:r>
-        <w:t>83. l=[1,2,3,[4,5,6],7,[8,9,10]] for single dimensional list</w:t>
+        <w:t>82. l</w:t>
+      </w:r>
+      <w:proofErr w:type="gramStart"/>
+      <w:r>
+        <w:t>=[</w:t>
+      </w:r>
+      <w:proofErr w:type="gramEnd"/>
+      <w:r>
+        <w:t>1,2,3] just make it as a string.</w:t>
+      </w:r>
+    </w:p>
+    <w:p>
+      <w:pPr>
+        <w:pStyle w:val="ListParagraph"/>
+      </w:pPr>
+      <w:r>
+        <w:t>83. l</w:t>
+      </w:r>
+      <w:proofErr w:type="gramStart"/>
+      <w:r>
+        <w:t>=[</w:t>
+      </w:r>
+      <w:proofErr w:type="gramEnd"/>
+      <w:r>
+        <w:t>1,2,3,[4,5,6],7,[8,9,10]] for single dimensional list</w:t>
       </w:r>
     </w:p>
     <w:p>
@@ -2463,8 +2960,13 @@
         <w:t>a','A','b','B','d','D','c','C</w:t>
       </w:r>
       <w:proofErr w:type="spellEnd"/>
-      <w:r>
-        <w:t>']  sort the list properly</w:t>
+      <w:proofErr w:type="gramStart"/>
+      <w:r>
+        <w:t>']  sort</w:t>
+      </w:r>
+      <w:proofErr w:type="gramEnd"/>
+      <w:r>
+        <w:t xml:space="preserve"> the list properly</w:t>
       </w:r>
     </w:p>
     <w:p>
@@ -2488,7 +2990,15 @@
         <w:pStyle w:val="ListParagraph"/>
       </w:pPr>
       <w:r>
-        <w:t>89. input: fun(5) output: [1,2,3,4,3,2,1]</w:t>
+        <w:t xml:space="preserve">89. input: </w:t>
+      </w:r>
+      <w:proofErr w:type="gramStart"/>
+      <w:r>
+        <w:t>fun(</w:t>
+      </w:r>
+      <w:proofErr w:type="gramEnd"/>
+      <w:r>
+        <w:t>5) output: [1,2,3,4,3,2,1]</w:t>
       </w:r>
     </w:p>
     <w:p>
@@ -2504,7 +3014,15 @@
       </w:r>
       <w:proofErr w:type="spellEnd"/>
       <w:r>
-        <w:t>') output: [[],][a],[b],[c],[</w:t>
+        <w:t>') output: [[]</w:t>
+      </w:r>
+      <w:proofErr w:type="gramStart"/>
+      <w:r>
+        <w:t>,][</w:t>
+      </w:r>
+      <w:proofErr w:type="gramEnd"/>
+      <w:r>
+        <w:t>a],[b],[c],[</w:t>
       </w:r>
       <w:proofErr w:type="spellStart"/>
       <w:r>
@@ -2544,23 +3062,47 @@
         <w:pStyle w:val="ListParagraph"/>
       </w:pPr>
       <w:r>
-        <w:t>91. Remove duplicates from the list: a=[1,2,3,2,3,4,1,,3,4]</w:t>
-      </w:r>
-    </w:p>
-    <w:p>
-      <w:pPr>
-        <w:pStyle w:val="ListParagraph"/>
-      </w:pPr>
-      <w:r>
-        <w:t>92. l=['1','2','3'] get the sum of the list</w:t>
-      </w:r>
-    </w:p>
-    <w:p>
-      <w:pPr>
-        <w:pStyle w:val="ListParagraph"/>
-      </w:pPr>
-      <w:r>
-        <w:t>93. l1=[1,2,3,4] l2=[5,6,7,8] sum of two lists</w:t>
+        <w:t>91. Remove duplicates from the list: a</w:t>
+      </w:r>
+      <w:proofErr w:type="gramStart"/>
+      <w:r>
+        <w:t>=[</w:t>
+      </w:r>
+      <w:proofErr w:type="gramEnd"/>
+      <w:r>
+        <w:t>1,2,3,2,3,4,1,,3,4]</w:t>
+      </w:r>
+    </w:p>
+    <w:p>
+      <w:pPr>
+        <w:pStyle w:val="ListParagraph"/>
+      </w:pPr>
+      <w:r>
+        <w:t>92. l</w:t>
+      </w:r>
+      <w:proofErr w:type="gramStart"/>
+      <w:r>
+        <w:t>=[</w:t>
+      </w:r>
+      <w:proofErr w:type="gramEnd"/>
+      <w:r>
+        <w:t>'1','2','3'] get the sum of the list</w:t>
+      </w:r>
+    </w:p>
+    <w:p>
+      <w:pPr>
+        <w:pStyle w:val="ListParagraph"/>
+      </w:pPr>
+      <w:r>
+        <w:t>93. l1</w:t>
+      </w:r>
+      <w:proofErr w:type="gramStart"/>
+      <w:r>
+        <w:t>=[</w:t>
+      </w:r>
+      <w:proofErr w:type="gramEnd"/>
+      <w:r>
+        <w:t>1,2,3,4] l2=[5,6,7,8] sum of two lists</w:t>
       </w:r>
     </w:p>
     <w:p>
@@ -2584,7 +3126,15 @@
         <w:pStyle w:val="ListParagraph"/>
       </w:pPr>
       <w:r>
-        <w:t>96. l=[1,2,3,5,7,8,9,10,11,12,13,20,22,23,24,25,26,27,20,21,22,4] output = [[1, 2, 3], [5], [7, 8, 9, 10, 11, 12, 13], [20], [22, 23, 24, 25, 26, 27], [20, 21, 22], [4]]</w:t>
+        <w:t>96. l</w:t>
+      </w:r>
+      <w:proofErr w:type="gramStart"/>
+      <w:r>
+        <w:t>=[</w:t>
+      </w:r>
+      <w:proofErr w:type="gramEnd"/>
+      <w:r>
+        <w:t>1,2,3,5,7,8,9,10,11,12,13,20,22,23,24,25,26,27,20,21,22,4] output = [[1, 2, 3], [5], [7, 8, 9, 10, 11, 12, 13], [20], [22, 23, 24, 25, 26, 27], [20, 21, 22], [4]]</w:t>
       </w:r>
     </w:p>
     <w:p>
@@ -2595,8 +3145,13 @@
         <w:t xml:space="preserve">97. input = 1,2,3,4,5,6,8,10 output = </w:t>
       </w:r>
       <w:proofErr w:type="spellStart"/>
-      <w:r>
-        <w:t>odd,even,odd,even,odd,even,even,even</w:t>
+      <w:proofErr w:type="gramStart"/>
+      <w:r>
+        <w:t>odd,even</w:t>
+      </w:r>
+      <w:proofErr w:type="gramEnd"/>
+      <w:r>
+        <w:t>,odd,even,odd,even,even,even</w:t>
       </w:r>
       <w:proofErr w:type="spellEnd"/>
     </w:p>
@@ -2789,7 +3344,15 @@
       </w:r>
       <w:proofErr w:type="spellEnd"/>
       <w:r>
-        <w:t xml:space="preserve"> return True l1=[1,2,3,4],l2=[4,2,3,1], fun(l1,l2)-&gt; True</w:t>
+        <w:t xml:space="preserve"> return True l1=[1,2,3,4</w:t>
+      </w:r>
+      <w:proofErr w:type="gramStart"/>
+      <w:r>
+        <w:t>],l</w:t>
+      </w:r>
+      <w:proofErr w:type="gramEnd"/>
+      <w:r>
+        <w:t>2=[4,2,3,1], fun(l1,l2)-&gt; True</w:t>
       </w:r>
     </w:p>
     <w:p>
@@ -2845,7 +3408,15 @@
       </w:r>
       <w:proofErr w:type="spellEnd"/>
       <w:r>
-        <w:t>: fun(0,1,0.1), [0,0.1,0.2,0.3,0.4,0.5,0.6,0.7,0.8,0.9]</w:t>
+        <w:t xml:space="preserve">: </w:t>
+      </w:r>
+      <w:proofErr w:type="gramStart"/>
+      <w:r>
+        <w:t>fun(</w:t>
+      </w:r>
+      <w:proofErr w:type="gramEnd"/>
+      <w:r>
+        <w:t>0,1,0.1), [0,0.1,0.2,0.3,0.4,0.5,0.6,0.7,0.8,0.9]</w:t>
       </w:r>
     </w:p>
     <w:p>
@@ -3009,10 +3580,12 @@
         <w:t xml:space="preserve"> case insensitive count# </w:t>
       </w:r>
       <w:proofErr w:type="spellStart"/>
+      <w:proofErr w:type="gramStart"/>
       <w:r>
         <w:t>l.count</w:t>
       </w:r>
       <w:proofErr w:type="spellEnd"/>
+      <w:proofErr w:type="gramEnd"/>
       <w:r>
         <w:t>("C")-&gt;1</w:t>
       </w:r>
@@ -3065,8 +3638,13 @@
         <w:t xml:space="preserve">Total parameters: </w:t>
       </w:r>
       <w:proofErr w:type="spellStart"/>
-      <w:r>
-        <w:t>name,age,height,pan,cell,adhar,passport</w:t>
+      <w:proofErr w:type="gramStart"/>
+      <w:r>
+        <w:t>name,age</w:t>
+      </w:r>
+      <w:proofErr w:type="gramEnd"/>
+      <w:r>
+        <w:t>,height,pan,cell,adhar,passport</w:t>
       </w:r>
       <w:proofErr w:type="spellEnd"/>
     </w:p>
@@ -3078,8 +3656,13 @@
         <w:t xml:space="preserve">mandatory: </w:t>
       </w:r>
       <w:proofErr w:type="spellStart"/>
-      <w:r>
-        <w:t>name,cell,adhar</w:t>
+      <w:proofErr w:type="gramStart"/>
+      <w:r>
+        <w:t>name,cell</w:t>
+      </w:r>
+      <w:proofErr w:type="gramEnd"/>
+      <w:r>
+        <w:t>,adhar</w:t>
       </w:r>
       <w:proofErr w:type="spellEnd"/>
     </w:p>
@@ -3093,8 +3676,13 @@
         <w:t xml:space="preserve">if the user given: </w:t>
       </w:r>
       <w:proofErr w:type="spellStart"/>
-      <w:r>
-        <w:t>name,adhar,passport</w:t>
+      <w:proofErr w:type="gramStart"/>
+      <w:r>
+        <w:t>name,adhar</w:t>
+      </w:r>
+      <w:proofErr w:type="gramEnd"/>
+      <w:r>
+        <w:t>,passport</w:t>
       </w:r>
       <w:proofErr w:type="spellEnd"/>
       <w:r>
@@ -3110,8 +3698,13 @@
         <w:t xml:space="preserve">if the user given: </w:t>
       </w:r>
       <w:proofErr w:type="spellStart"/>
-      <w:r>
-        <w:t>name,cell,adhar,passport</w:t>
+      <w:proofErr w:type="gramStart"/>
+      <w:r>
+        <w:t>name,cell</w:t>
+      </w:r>
+      <w:proofErr w:type="gramEnd"/>
+      <w:r>
+        <w:t>,adhar,passport</w:t>
       </w:r>
       <w:proofErr w:type="spellEnd"/>
       <w:r>
@@ -3127,10 +3720,12 @@
         <w:t xml:space="preserve">if the user given: </w:t>
       </w:r>
       <w:proofErr w:type="spellStart"/>
+      <w:proofErr w:type="gramStart"/>
       <w:r>
         <w:t>adhar,passport</w:t>
       </w:r>
       <w:proofErr w:type="spellEnd"/>
+      <w:proofErr w:type="gramEnd"/>
       <w:r>
         <w:t xml:space="preserve"> then you need to print </w:t>
       </w:r>
@@ -3188,7 +3783,15 @@
         <w:ind w:left="1440"/>
       </w:pPr>
       <w:r>
-        <w:t>+12,-12: 0</w:t>
+        <w:t>+</w:t>
+      </w:r>
+      <w:proofErr w:type="gramStart"/>
+      <w:r>
+        <w:t>12,-</w:t>
+      </w:r>
+      <w:proofErr w:type="gramEnd"/>
+      <w:r>
+        <w:t>12: 0</w:t>
       </w:r>
     </w:p>
     <w:p>
@@ -3222,8 +3825,13 @@
         <w:pStyle w:val="ListParagraph"/>
         <w:ind w:left="0"/>
       </w:pPr>
-      <w:r>
-        <w:t>empid:{“weight:”,”height”:,”age”:,”bmi”:0.9,”result”:”+</w:t>
+      <w:proofErr w:type="gramStart"/>
+      <w:r>
+        <w:t>empid:{</w:t>
+      </w:r>
+      <w:proofErr w:type="gramEnd"/>
+      <w:r>
+        <w:t>“weight:”,”height”:,”age”:,”bmi”:0.9,”result”:”+</w:t>
       </w:r>
       <w:proofErr w:type="spellStart"/>
       <w:r>
@@ -3260,7 +3868,15 @@
         <w:ind w:left="0"/>
       </w:pPr>
       <w:r>
-        <w:t>117. CRM: app.py(define a menu: 1.meetings, 2. customer, 3. quit</w:t>
+        <w:t xml:space="preserve">117. CRM: </w:t>
+      </w:r>
+      <w:proofErr w:type="gramStart"/>
+      <w:r>
+        <w:t>app.py(</w:t>
+      </w:r>
+      <w:proofErr w:type="gramEnd"/>
+      <w:r>
+        <w:t>define a menu: 1.meetings, 2. customer, 3. quit</w:t>
       </w:r>
     </w:p>
     <w:p>
@@ -3305,7 +3921,15 @@
         <w:ind w:left="0"/>
       </w:pPr>
       <w:r>
-        <w:t xml:space="preserve">    d. get the meeting</w:t>
+        <w:t xml:space="preserve">    d. </w:t>
+      </w:r>
+      <w:proofErr w:type="gramStart"/>
+      <w:r>
+        <w:t>get</w:t>
+      </w:r>
+      <w:proofErr w:type="gramEnd"/>
+      <w:r>
+        <w:t xml:space="preserve"> the meeting</w:t>
       </w:r>
     </w:p>
     <w:p>
@@ -3354,7 +3978,15 @@
         <w:ind w:left="0"/>
       </w:pPr>
       <w:r>
-        <w:t xml:space="preserve">    d. get the customer</w:t>
+        <w:t xml:space="preserve">    d. </w:t>
+      </w:r>
+      <w:proofErr w:type="gramStart"/>
+      <w:r>
+        <w:t>get</w:t>
+      </w:r>
+      <w:proofErr w:type="gramEnd"/>
+      <w:r>
+        <w:t xml:space="preserve"> the customer</w:t>
       </w:r>
     </w:p>
     <w:p>
@@ -3379,7 +4011,15 @@
         <w:pStyle w:val="ListParagraph"/>
       </w:pPr>
       <w:r>
-        <w:t>118. copy 1 file content in to another file(Take the source and destination file path from the user)</w:t>
+        <w:t xml:space="preserve">118. copy 1 file content in to another </w:t>
+      </w:r>
+      <w:proofErr w:type="gramStart"/>
+      <w:r>
+        <w:t>file(</w:t>
+      </w:r>
+      <w:proofErr w:type="gramEnd"/>
+      <w:r>
+        <w:t>Take the source and destination file path from the user)</w:t>
       </w:r>
     </w:p>
     <w:p>
@@ -3483,8 +4123,13 @@
         <w:pStyle w:val="ListParagraph"/>
       </w:pPr>
       <w:r>
-        <w:t xml:space="preserve"> 121. convert .txt file in .json</w:t>
-      </w:r>
+        <w:t xml:space="preserve"> 121. convert .txt file </w:t>
+      </w:r>
+      <w:proofErr w:type="gramStart"/>
+      <w:r>
+        <w:t>in .json</w:t>
+      </w:r>
+      <w:proofErr w:type="gramEnd"/>
     </w:p>
     <w:p>
       <w:pPr>
@@ -3501,7 +4146,15 @@
         <w:ind w:left="1440" w:firstLine="36"/>
       </w:pPr>
       <w:r>
-        <w:t>Ask the user to enter symptoms. Based on this symptoms Suggest the user to what disease it may be and few advices.</w:t>
+        <w:t xml:space="preserve">Ask the user to enter symptoms. Based on </w:t>
+      </w:r>
+      <w:proofErr w:type="gramStart"/>
+      <w:r>
+        <w:t>this symptoms</w:t>
+      </w:r>
+      <w:proofErr w:type="gramEnd"/>
+      <w:r>
+        <w:t xml:space="preserve"> Suggest the user to what disease it may be and few advices.</w:t>
       </w:r>
     </w:p>
     <w:p>
@@ -3512,10 +4165,12 @@
         <w:t>123. Take employees info (</w:t>
       </w:r>
       <w:proofErr w:type="spellStart"/>
+      <w:proofErr w:type="gramStart"/>
       <w:r>
         <w:t>id,name</w:t>
       </w:r>
       <w:proofErr w:type="spellEnd"/>
+      <w:proofErr w:type="gramEnd"/>
       <w:r>
         <w:t xml:space="preserve">, age, </w:t>
       </w:r>
@@ -3563,7 +4218,15 @@
       </w:r>
       <w:r>
         <w:tab/>
-        <w:t>b. find out average salary.</w:t>
+        <w:t xml:space="preserve">b. </w:t>
+      </w:r>
+      <w:proofErr w:type="gramStart"/>
+      <w:r>
+        <w:t>find</w:t>
+      </w:r>
+      <w:proofErr w:type="gramEnd"/>
+      <w:r>
+        <w:t xml:space="preserve"> out average salary.</w:t>
       </w:r>
     </w:p>
     <w:p>
@@ -3578,7 +4241,15 @@
       </w:r>
       <w:r>
         <w:tab/>
-        <w:t xml:space="preserve">c. find out which age, address taking the </w:t>
+        <w:t xml:space="preserve">c. </w:t>
+      </w:r>
+      <w:proofErr w:type="gramStart"/>
+      <w:r>
+        <w:t>find</w:t>
+      </w:r>
+      <w:proofErr w:type="gramEnd"/>
+      <w:r>
+        <w:t xml:space="preserve"> out which age, address taking the </w:t>
       </w:r>
       <w:proofErr w:type="spellStart"/>
       <w:r>
@@ -3601,7 +4272,15 @@
       </w:r>
       <w:r>
         <w:tab/>
-        <w:t xml:space="preserve"> d. find out every employee BMI value</w:t>
+        <w:t xml:space="preserve"> d. </w:t>
+      </w:r>
+      <w:proofErr w:type="gramStart"/>
+      <w:r>
+        <w:t>find</w:t>
+      </w:r>
+      <w:proofErr w:type="gramEnd"/>
+      <w:r>
+        <w:t xml:space="preserve"> out every employee BMI value</w:t>
       </w:r>
     </w:p>
     <w:p>
@@ -3909,7 +4588,15 @@
       </w:r>
       <w:proofErr w:type="spellEnd"/>
       <w:r>
-        <w:t xml:space="preserve"> from copy because no source file found. What are the files skip/replaced because of destination file </w:t>
+        <w:t xml:space="preserve"> from copy because no source file </w:t>
+      </w:r>
+      <w:proofErr w:type="gramStart"/>
+      <w:r>
+        <w:t>found.</w:t>
+      </w:r>
+      <w:proofErr w:type="gramEnd"/>
+      <w:r>
+        <w:t xml:space="preserve"> What are the files skip/replaced because of destination file </w:t>
       </w:r>
       <w:proofErr w:type="spellStart"/>
       <w:r>
@@ -3917,8 +4604,13 @@
       </w:r>
       <w:proofErr w:type="spellEnd"/>
       <w:r>
-        <w:t xml:space="preserve"> in the specified path</w:t>
-      </w:r>
+        <w:t xml:space="preserve"> in the specified </w:t>
+      </w:r>
+      <w:proofErr w:type="gramStart"/>
+      <w:r>
+        <w:t>path</w:t>
+      </w:r>
+      <w:proofErr w:type="gramEnd"/>
     </w:p>
     <w:p>
       <w:pPr>
@@ -3956,9 +4648,11 @@
       <w:pPr>
         <w:pStyle w:val="Standard"/>
       </w:pPr>
+      <w:proofErr w:type="gramStart"/>
       <w:r>
         <w:t>2:register</w:t>
       </w:r>
+      <w:proofErr w:type="gramEnd"/>
     </w:p>
     <w:p>
       <w:pPr>
@@ -4005,15 +4699,31 @@
         <w:pStyle w:val="Standard"/>
       </w:pPr>
       <w:r>
-        <w:t xml:space="preserve">            1:know your details</w:t>
-      </w:r>
-    </w:p>
-    <w:p>
-      <w:pPr>
-        <w:pStyle w:val="Standard"/>
-      </w:pPr>
-      <w:r>
-        <w:t xml:space="preserve">            2:drive date</w:t>
+        <w:t xml:space="preserve">            </w:t>
+      </w:r>
+      <w:proofErr w:type="gramStart"/>
+      <w:r>
+        <w:t>1:know</w:t>
+      </w:r>
+      <w:proofErr w:type="gramEnd"/>
+      <w:r>
+        <w:t xml:space="preserve"> your details</w:t>
+      </w:r>
+    </w:p>
+    <w:p>
+      <w:pPr>
+        <w:pStyle w:val="Standard"/>
+      </w:pPr>
+      <w:r>
+        <w:t xml:space="preserve">            </w:t>
+      </w:r>
+      <w:proofErr w:type="gramStart"/>
+      <w:r>
+        <w:t>2:drive</w:t>
+      </w:r>
+      <w:proofErr w:type="gramEnd"/>
+      <w:r>
+        <w:t xml:space="preserve"> date</w:t>
       </w:r>
     </w:p>
     <w:p>
@@ -4166,7 +4876,15 @@
         <w:pStyle w:val="ListParagraph"/>
       </w:pPr>
       <w:r>
-        <w:t xml:space="preserve"> 1. Write a class(DB) program to create a table, insert values, update values, delete values of the table.</w:t>
+        <w:t xml:space="preserve"> 1. Write a </w:t>
+      </w:r>
+      <w:proofErr w:type="gramStart"/>
+      <w:r>
+        <w:t>class(</w:t>
+      </w:r>
+      <w:proofErr w:type="gramEnd"/>
+      <w:r>
+        <w:t>DB) program to create a table, insert values, update values, delete values of the table.</w:t>
       </w:r>
     </w:p>
     <w:p>
@@ -4175,7 +4893,15 @@
         <w:ind w:firstLine="720"/>
       </w:pPr>
       <w:r>
-        <w:t>All database operations code write in a file(db_operations.py) and call these operations in another file( app.py).</w:t>
+        <w:t xml:space="preserve">All database operations code write in a file(db_operations.py) and call these operations in another </w:t>
+      </w:r>
+      <w:proofErr w:type="gramStart"/>
+      <w:r>
+        <w:t>file( app.py</w:t>
+      </w:r>
+      <w:proofErr w:type="gramEnd"/>
+      <w:r>
+        <w:t>).</w:t>
       </w:r>
     </w:p>
     <w:p>
@@ -4213,23 +4939,47 @@
       </w:r>
       <w:r>
         <w:tab/>
-        <w:t>Write a methods in a class DB to open database connection and insert details in to database table.</w:t>
-      </w:r>
-    </w:p>
-    <w:p>
-      <w:pPr>
-        <w:pStyle w:val="Standard"/>
-      </w:pPr>
-      <w:r>
-        <w:t>3. Write a Model parent class and implement a create method.</w:t>
-      </w:r>
-    </w:p>
-    <w:p>
-      <w:pPr>
-        <w:pStyle w:val="Standard"/>
-      </w:pPr>
-      <w:r>
-        <w:t>Write child class person for Model and override method create method and call the parent(Model) class create method in the child(person). create an instance of person class and call the create method.</w:t>
+        <w:t xml:space="preserve">Write a </w:t>
+      </w:r>
+      <w:proofErr w:type="gramStart"/>
+      <w:r>
+        <w:t>methods</w:t>
+      </w:r>
+      <w:proofErr w:type="gramEnd"/>
+      <w:r>
+        <w:t xml:space="preserve"> in a class DB to open database connection and insert details in to database table.</w:t>
+      </w:r>
+    </w:p>
+    <w:p>
+      <w:pPr>
+        <w:pStyle w:val="Standard"/>
+      </w:pPr>
+      <w:r>
+        <w:t xml:space="preserve">3. Write a </w:t>
+      </w:r>
+      <w:proofErr w:type="gramStart"/>
+      <w:r>
+        <w:t>Model</w:t>
+      </w:r>
+      <w:proofErr w:type="gramEnd"/>
+      <w:r>
+        <w:t xml:space="preserve"> parent class and implement a create method.</w:t>
+      </w:r>
+    </w:p>
+    <w:p>
+      <w:pPr>
+        <w:pStyle w:val="Standard"/>
+      </w:pPr>
+      <w:r>
+        <w:t xml:space="preserve">Write child class person for Model and override method create method and call the </w:t>
+      </w:r>
+      <w:proofErr w:type="gramStart"/>
+      <w:r>
+        <w:t>parent(</w:t>
+      </w:r>
+      <w:proofErr w:type="gramEnd"/>
+      <w:r>
+        <w:t>Model) class create method in the child(person). create an instance of person class and call the create method.</w:t>
       </w:r>
     </w:p>
     <w:p>
@@ -4243,7 +4993,15 @@
         <w:ind w:left="0"/>
       </w:pPr>
       <w:r>
-        <w:t xml:space="preserve">4. create a user defined datatype, and provide functionalities of addition subtraction and multiplication. Create three instances(obj1,obj2,obj3) and print an output of obj1+obj2+obj3, obj1-obj2-obj3, obj1*obj2*obj3  </w:t>
+        <w:t>4. create a user defined datatype, and provide functionalities of addition subtraction and multiplication. Create three instances(obj</w:t>
+      </w:r>
+      <w:proofErr w:type="gramStart"/>
+      <w:r>
+        <w:t>1,obj</w:t>
+      </w:r>
+      <w:proofErr w:type="gramEnd"/>
+      <w:r>
+        <w:t xml:space="preserve">2,obj3) and print an output of obj1+obj2+obj3, obj1-obj2-obj3, obj1*obj2*obj3  </w:t>
       </w:r>
     </w:p>
     <w:p>
@@ -4252,7 +5010,15 @@
         <w:ind w:left="0"/>
       </w:pPr>
       <w:r>
-        <w:t>5. addition, subtraction, multiplication operations are not supported by dictionary. Write a program to provide addition, subtraction, and  multiplication operations to dictionary. Write your own definition for operations.</w:t>
+        <w:t xml:space="preserve">5. addition, subtraction, multiplication operations are not supported by dictionary. Write a program to provide addition, subtraction, </w:t>
+      </w:r>
+      <w:proofErr w:type="gramStart"/>
+      <w:r>
+        <w:t>and  multiplication</w:t>
+      </w:r>
+      <w:proofErr w:type="gramEnd"/>
+      <w:r>
+        <w:t xml:space="preserve"> operations to dictionary. Write your own definition for operations.</w:t>
       </w:r>
     </w:p>
     <w:p>
@@ -4262,7 +5028,31 @@
       </w:pPr>
       <w:r>
         <w:lastRenderedPageBreak/>
-        <w:t>6. write a class that can create only one object. IF create one more object then it should written existing object but not new. Create three instances and print id’s of the instances. All the id’s should show same address.</w:t>
+        <w:t xml:space="preserve">6. write a class that can create only one object. IF create one more object then it should </w:t>
+      </w:r>
+      <w:proofErr w:type="gramStart"/>
+      <w:r>
+        <w:t>written</w:t>
+      </w:r>
+      <w:proofErr w:type="gramEnd"/>
+      <w:r>
+        <w:t xml:space="preserve"> existing object but not new. Create three instances and print </w:t>
+      </w:r>
+      <w:proofErr w:type="gramStart"/>
+      <w:r>
+        <w:t>id’s</w:t>
+      </w:r>
+      <w:proofErr w:type="gramEnd"/>
+      <w:r>
+        <w:t xml:space="preserve"> of the instances. All the </w:t>
+      </w:r>
+      <w:proofErr w:type="gramStart"/>
+      <w:r>
+        <w:t>id’s</w:t>
+      </w:r>
+      <w:proofErr w:type="gramEnd"/>
+      <w:r>
+        <w:t xml:space="preserve"> should show same address.</w:t>
       </w:r>
     </w:p>
     <w:p>
@@ -4271,7 +5061,15 @@
         <w:ind w:left="0"/>
       </w:pPr>
       <w:r>
-        <w:t>7. implement class method and instance method and static method in a class with an example. Create a instance and call all the methods. Write down what is class method and instance method and static method.</w:t>
+        <w:t xml:space="preserve">7. implement class method and instance method and static method in a class with an example. Create </w:t>
+      </w:r>
+      <w:proofErr w:type="gramStart"/>
+      <w:r>
+        <w:t>a</w:t>
+      </w:r>
+      <w:proofErr w:type="gramEnd"/>
+      <w:r>
+        <w:t xml:space="preserve"> instance and call all the methods. Write down what is class method and instance method and static method.</w:t>
       </w:r>
     </w:p>
     <w:p>
@@ -4288,7 +5086,15 @@
         <w:pStyle w:val="Standard"/>
       </w:pPr>
       <w:r>
-        <w:t xml:space="preserve">  9. Write a class and constructor to create an instances like below</w:t>
+        <w:t xml:space="preserve">  9. Write a class and constructor to create an </w:t>
+      </w:r>
+      <w:proofErr w:type="gramStart"/>
+      <w:r>
+        <w:t>instances</w:t>
+      </w:r>
+      <w:proofErr w:type="gramEnd"/>
+      <w:r>
+        <w:t xml:space="preserve"> like below</w:t>
       </w:r>
     </w:p>
     <w:p>
@@ -4300,7 +5106,15 @@
       </w:r>
       <w:r>
         <w:tab/>
-        <w:t>a. p1 = person(id=1,name=”</w:t>
+        <w:t>a. p1 = person(id=</w:t>
+      </w:r>
+      <w:proofErr w:type="gramStart"/>
+      <w:r>
+        <w:t>1,name</w:t>
+      </w:r>
+      <w:proofErr w:type="gramEnd"/>
+      <w:r>
+        <w:t>=”</w:t>
       </w:r>
       <w:proofErr w:type="spellStart"/>
       <w:r>
@@ -4320,7 +5134,15 @@
       </w:r>
       <w:r>
         <w:tab/>
-        <w:t xml:space="preserve"> b. p2 = person(id=2,age=24,adhar=23456)</w:t>
+        <w:t xml:space="preserve"> b. p2 = person(id=</w:t>
+      </w:r>
+      <w:proofErr w:type="gramStart"/>
+      <w:r>
+        <w:t>2,age</w:t>
+      </w:r>
+      <w:proofErr w:type="gramEnd"/>
+      <w:r>
+        <w:t>=24,adhar=23456)</w:t>
       </w:r>
     </w:p>
     <w:p>
@@ -4332,7 +5154,15 @@
       </w:r>
       <w:r>
         <w:tab/>
-        <w:t xml:space="preserve">c. p3 = person(id=4,pan=”brcp3456”,sal=23,age=45)    </w:t>
+        <w:t>c. p3 = person(id=</w:t>
+      </w:r>
+      <w:proofErr w:type="gramStart"/>
+      <w:r>
+        <w:t>4,pan</w:t>
+      </w:r>
+      <w:proofErr w:type="gramEnd"/>
+      <w:r>
+        <w:t xml:space="preserve">=”brcp3456”,sal=23,age=45)    </w:t>
       </w:r>
     </w:p>
     <w:p>
@@ -4407,16 +5237,26 @@
       <w:pPr>
         <w:pStyle w:val="ListParagraph"/>
       </w:pPr>
-      <w:r>
-        <w:t>.WAP top remove substring form the given string without using replace function</w:t>
-      </w:r>
-    </w:p>
-    <w:p>
-      <w:pPr>
-        <w:pStyle w:val="ListParagraph"/>
-      </w:pPr>
-      <w:r>
-        <w:t xml:space="preserve">.WAP to remove </w:t>
+      <w:proofErr w:type="gramStart"/>
+      <w:r>
+        <w:t>.WAP</w:t>
+      </w:r>
+      <w:proofErr w:type="gramEnd"/>
+      <w:r>
+        <w:t xml:space="preserve"> top remove substring form the given string without using replace function</w:t>
+      </w:r>
+    </w:p>
+    <w:p>
+      <w:pPr>
+        <w:pStyle w:val="ListParagraph"/>
+      </w:pPr>
+      <w:proofErr w:type="gramStart"/>
+      <w:r>
+        <w:t>.WAP</w:t>
+      </w:r>
+      <w:proofErr w:type="gramEnd"/>
+      <w:r>
+        <w:t xml:space="preserve"> to remove </w:t>
       </w:r>
       <w:proofErr w:type="spellStart"/>
       <w:r>
@@ -4437,7 +5277,15 @@
         <w:pStyle w:val="ListParagraph"/>
       </w:pPr>
       <w:r>
-        <w:t>. take two lists keys, values and form a dictionary</w:t>
+        <w:t xml:space="preserve">. take two </w:t>
+      </w:r>
+      <w:proofErr w:type="gramStart"/>
+      <w:r>
+        <w:t>lists</w:t>
+      </w:r>
+      <w:proofErr w:type="gramEnd"/>
+      <w:r>
+        <w:t xml:space="preserve"> keys, values and form a dictionary</w:t>
       </w:r>
     </w:p>
     <w:p>
@@ -4452,8 +5300,13 @@
       <w:pPr>
         <w:pStyle w:val="ListParagraph"/>
       </w:pPr>
-      <w:r>
-        <w:t xml:space="preserve">.s="python program"  output: python </w:t>
+      <w:proofErr w:type="gramStart"/>
+      <w:r>
+        <w:t>.s</w:t>
+      </w:r>
+      <w:proofErr w:type="gramEnd"/>
+      <w:r>
+        <w:t xml:space="preserve">="python program"  output: python </w:t>
       </w:r>
       <w:proofErr w:type="spellStart"/>
       <w:r>
@@ -4468,8 +5321,13 @@
       <w:pPr>
         <w:pStyle w:val="ListParagraph"/>
       </w:pPr>
-      <w:r>
-        <w:t xml:space="preserve">.Use any </w:t>
+      <w:proofErr w:type="gramStart"/>
+      <w:r>
+        <w:t>.Use</w:t>
+      </w:r>
+      <w:proofErr w:type="gramEnd"/>
+      <w:r>
+        <w:t xml:space="preserve"> any </w:t>
       </w:r>
       <w:proofErr w:type="spellStart"/>
       <w:r>
@@ -4484,8 +5342,13 @@
       <w:pPr>
         <w:pStyle w:val="ListParagraph"/>
       </w:pPr>
-      <w:r>
-        <w:t xml:space="preserve">.Write a </w:t>
+      <w:proofErr w:type="gramStart"/>
+      <w:r>
+        <w:t>.Write</w:t>
+      </w:r>
+      <w:proofErr w:type="gramEnd"/>
+      <w:r>
+        <w:t xml:space="preserve"> a </w:t>
       </w:r>
       <w:proofErr w:type="spellStart"/>
       <w:r>
@@ -4500,8 +5363,13 @@
       <w:pPr>
         <w:pStyle w:val="ListParagraph"/>
       </w:pPr>
-      <w:r>
-        <w:t>.Write a services to create, delete and modify the data which is there in the database.</w:t>
+      <w:proofErr w:type="gramStart"/>
+      <w:r>
+        <w:t>.Write</w:t>
+      </w:r>
+      <w:proofErr w:type="gramEnd"/>
+      <w:r>
+        <w:t xml:space="preserve"> a services to create, delete and modify the data which is there in the database.</w:t>
       </w:r>
     </w:p>
     <w:p>
@@ -4520,10 +5388,12 @@
         <w:t>(data=</w:t>
       </w:r>
       <w:proofErr w:type="spellStart"/>
+      <w:proofErr w:type="gramStart"/>
       <w:r>
         <w:t>data,delimeter</w:t>
       </w:r>
       <w:proofErr w:type="spellEnd"/>
+      <w:proofErr w:type="gramEnd"/>
       <w:r>
         <w:t>='\n',</w:t>
       </w:r>
@@ -4557,7 +5427,15 @@
         <w:pStyle w:val="ListParagraph"/>
       </w:pPr>
       <w:r>
-        <w:t xml:space="preserve">persons=[{'id':1,'name':"name1"},{'id':2,'name':'namme2'}]. write the </w:t>
+        <w:t>persons=[{'id':1,'name':"name1"</w:t>
+      </w:r>
+      <w:proofErr w:type="gramStart"/>
+      <w:r>
+        <w:t>},{</w:t>
+      </w:r>
+      <w:proofErr w:type="gramEnd"/>
+      <w:r>
+        <w:t xml:space="preserve">'id':2,'name':'namme2'}]. write the </w:t>
       </w:r>
       <w:proofErr w:type="spellStart"/>
       <w:r>
@@ -4642,10 +5520,12 @@
         <w:t xml:space="preserve"> with total marks and add the </w:t>
       </w:r>
       <w:proofErr w:type="spellStart"/>
+      <w:proofErr w:type="gramStart"/>
       <w:r>
         <w:t>rank,result</w:t>
       </w:r>
       <w:proofErr w:type="spellEnd"/>
+      <w:proofErr w:type="gramEnd"/>
       <w:r>
         <w:t>, grade columns.</w:t>
       </w:r>
@@ -4695,8 +5575,13 @@
         <w:pStyle w:val="ListParagraph"/>
       </w:pPr>
       <w:r>
-        <w:t>What is the biggest prime number in the given range</w:t>
-      </w:r>
+        <w:t xml:space="preserve">What is the biggest prime number in the given </w:t>
+      </w:r>
+      <w:proofErr w:type="gramStart"/>
+      <w:r>
+        <w:t>range</w:t>
+      </w:r>
+      <w:proofErr w:type="gramEnd"/>
     </w:p>
     <w:p>
       <w:pPr>
@@ -4816,7 +5701,15 @@
         <w:pStyle w:val="Standard"/>
       </w:pPr>
       <w:r>
-        <w:t xml:space="preserve">        for Example if given String is "Morning" then it should print "M". This question demonstrates efficient use of </w:t>
+        <w:t xml:space="preserve">        for </w:t>
+      </w:r>
+      <w:proofErr w:type="gramStart"/>
+      <w:r>
+        <w:t>Example</w:t>
+      </w:r>
+      <w:proofErr w:type="gramEnd"/>
+      <w:r>
+        <w:t xml:space="preserve"> if given String is "Morning" then it should print "M". This question demonstrates efficient use of </w:t>
       </w:r>
       <w:proofErr w:type="spellStart"/>
       <w:r>
@@ -4836,7 +5729,15 @@
       </w:r>
       <w:r>
         <w:lastRenderedPageBreak/>
-        <w:t>Whenever we hit a count of 1 we return that character, that’s the first unique letter. Be prepared for follow-up question for improving memory efficiency, solving it without hash table as well.</w:t>
+        <w:t xml:space="preserve">Whenever we hit a count of </w:t>
+      </w:r>
+      <w:proofErr w:type="gramStart"/>
+      <w:r>
+        <w:t>1</w:t>
+      </w:r>
+      <w:proofErr w:type="gramEnd"/>
+      <w:r>
+        <w:t xml:space="preserve"> we return that character, that’s the first unique letter. Be prepared for follow-up question for improving memory efficiency, solving it without hash table as well.</w:t>
       </w:r>
     </w:p>
     <w:p>
@@ -4950,28 +5851,49 @@
         <w:pStyle w:val="Standard"/>
       </w:pPr>
       <w:r>
-        <w:t xml:space="preserve">    For example, if the input is ‘bananas’ the output will be ‘bans’. Pay attention to what output could be, because if you     look closely original order of characters are retained the in output.</w:t>
-      </w:r>
-    </w:p>
-    <w:p>
-      <w:pPr>
-        <w:pStyle w:val="ListParagraph"/>
-      </w:pPr>
-      <w:r>
-        <w:t>How  to return highest occurred character in a String?</w:t>
-      </w:r>
-    </w:p>
-    <w:p>
-      <w:pPr>
-        <w:pStyle w:val="Standard"/>
-      </w:pPr>
-    </w:p>
-    <w:p>
-      <w:pPr>
-        <w:pStyle w:val="Standard"/>
-      </w:pPr>
-      <w:r>
-        <w:t xml:space="preserve">    For example if input is "</w:t>
+        <w:t xml:space="preserve">    For example, if the input is ‘bananas’ the output will be ‘</w:t>
+      </w:r>
+      <w:proofErr w:type="gramStart"/>
+      <w:r>
+        <w:t>bans’</w:t>
+      </w:r>
+      <w:proofErr w:type="gramEnd"/>
+      <w:r>
+        <w:t>. Pay attention to what output could be, because if you     look closely original order of characters are retained the in output.</w:t>
+      </w:r>
+    </w:p>
+    <w:p>
+      <w:pPr>
+        <w:pStyle w:val="ListParagraph"/>
+      </w:pPr>
+      <w:proofErr w:type="gramStart"/>
+      <w:r>
+        <w:t>How  to</w:t>
+      </w:r>
+      <w:proofErr w:type="gramEnd"/>
+      <w:r>
+        <w:t xml:space="preserve"> return highest occurred character in a String?</w:t>
+      </w:r>
+    </w:p>
+    <w:p>
+      <w:pPr>
+        <w:pStyle w:val="Standard"/>
+      </w:pPr>
+    </w:p>
+    <w:p>
+      <w:pPr>
+        <w:pStyle w:val="Standard"/>
+      </w:pPr>
+      <w:r>
+        <w:t xml:space="preserve">    For </w:t>
+      </w:r>
+      <w:proofErr w:type="gramStart"/>
+      <w:r>
+        <w:t>example</w:t>
+      </w:r>
+      <w:proofErr w:type="gramEnd"/>
+      <w:r>
+        <w:t xml:space="preserve"> if input is "</w:t>
       </w:r>
       <w:proofErr w:type="spellStart"/>
       <w:r>
@@ -5192,21 +6114,33 @@
         <w:pStyle w:val="Standard"/>
       </w:pPr>
       <w:r>
-        <w:t>write four files: main.py(All processing, and menus),</w:t>
-      </w:r>
-    </w:p>
-    <w:p>
-      <w:pPr>
-        <w:pStyle w:val="Standard"/>
-      </w:pPr>
-      <w:r>
-        <w:tab/>
-      </w:r>
-      <w:r>
-        <w:tab/>
+        <w:t xml:space="preserve">write four files: </w:t>
+      </w:r>
+      <w:proofErr w:type="gramStart"/>
+      <w:r>
+        <w:t>main.py(</w:t>
+      </w:r>
+      <w:proofErr w:type="gramEnd"/>
+      <w:r>
+        <w:t>All processing, and menus),</w:t>
+      </w:r>
+    </w:p>
+    <w:p>
+      <w:pPr>
+        <w:pStyle w:val="Standard"/>
+      </w:pPr>
+      <w:r>
+        <w:tab/>
+      </w:r>
+      <w:r>
+        <w:tab/>
+      </w:r>
+      <w:proofErr w:type="gramStart"/>
+      <w:r>
         <w:t>sales.py(</w:t>
       </w:r>
       <w:proofErr w:type="spellStart"/>
+      <w:proofErr w:type="gramEnd"/>
       <w:r>
         <w:t>create_customer</w:t>
       </w:r>
@@ -5232,9 +6166,13 @@
       </w:r>
       <w:r>
         <w:tab/>
+      </w:r>
+      <w:proofErr w:type="gramStart"/>
+      <w:r>
         <w:t>pur.py(</w:t>
       </w:r>
       <w:proofErr w:type="spellStart"/>
+      <w:proofErr w:type="gramEnd"/>
       <w:r>
         <w:t>create_supplier</w:t>
       </w:r>
@@ -5260,9 +6198,13 @@
       </w:r>
       <w:r>
         <w:tab/>
+      </w:r>
+      <w:proofErr w:type="gramStart"/>
+      <w:r>
         <w:t>product.py(</w:t>
       </w:r>
       <w:proofErr w:type="spellStart"/>
+      <w:proofErr w:type="gramEnd"/>
       <w:r>
         <w:t>create_product</w:t>
       </w:r>
@@ -5365,10 +6307,12 @@
         <w:tab/>
       </w:r>
       <w:proofErr w:type="spellStart"/>
+      <w:proofErr w:type="gramStart"/>
       <w:r>
         <w:t>a.create</w:t>
       </w:r>
       <w:proofErr w:type="spellEnd"/>
+      <w:proofErr w:type="gramEnd"/>
       <w:r>
         <w:t xml:space="preserve"> customer</w:t>
       </w:r>
@@ -5387,10 +6331,12 @@
         <w:tab/>
       </w:r>
       <w:proofErr w:type="spellStart"/>
+      <w:proofErr w:type="gramStart"/>
       <w:r>
         <w:t>b.create</w:t>
       </w:r>
       <w:proofErr w:type="spellEnd"/>
+      <w:proofErr w:type="gramEnd"/>
       <w:r>
         <w:t xml:space="preserve"> sales order</w:t>
       </w:r>
@@ -5500,7 +6446,15 @@
       </w:r>
       <w:r>
         <w:tab/>
-        <w:t>b. create purchase order</w:t>
+        <w:t xml:space="preserve">b. </w:t>
+      </w:r>
+      <w:proofErr w:type="gramStart"/>
+      <w:r>
+        <w:t>create</w:t>
+      </w:r>
+      <w:proofErr w:type="gramEnd"/>
+      <w:r>
+        <w:t xml:space="preserve"> purchase order</w:t>
       </w:r>
     </w:p>
     <w:p>
@@ -5788,7 +6742,25 @@
           <w:b/>
           <w:bCs/>
         </w:rPr>
-        <w:t xml:space="preserve">Write a automation test script for </w:t>
+        <w:t xml:space="preserve">Write </w:t>
+      </w:r>
+      <w:proofErr w:type="gramStart"/>
+      <w:r>
+        <w:rPr>
+          <w:rStyle w:val="adl"/>
+          <w:b/>
+          <w:bCs/>
+        </w:rPr>
+        <w:t>a</w:t>
+      </w:r>
+      <w:proofErr w:type="gramEnd"/>
+      <w:r>
+        <w:rPr>
+          <w:rStyle w:val="adl"/>
+          <w:b/>
+          <w:bCs/>
+        </w:rPr>
+        <w:t xml:space="preserve"> automation test script for </w:t>
       </w:r>
       <w:hyperlink r:id="rId6" w:history="1">
         <w:r>
@@ -5829,8 +6801,13 @@
         <w:t xml:space="preserve">least 20 test cases which covers get, </w:t>
       </w:r>
       <w:proofErr w:type="spellStart"/>
-      <w:r>
-        <w:t>post,put,delete</w:t>
+      <w:proofErr w:type="gramStart"/>
+      <w:r>
+        <w:t>post,put</w:t>
+      </w:r>
+      <w:proofErr w:type="gramEnd"/>
+      <w:r>
+        <w:t>,delete</w:t>
       </w:r>
       <w:proofErr w:type="spellEnd"/>
       <w:r>

</xml_diff>